<commit_message>
notes updating i guess
</commit_message>
<xml_diff>
--- a/familiarity review/StateDiagrams/sequance diagram.docx
+++ b/familiarity review/StateDiagrams/sequance diagram.docx
@@ -58,8 +58,6 @@
       <w:r>
         <w:t>Lines show path, and boxes on the lines show how much the path was interacted with. Dashed lines are to show responses, the solid lines show processes. And use UML alternatives when there are separate path options. Bad move would be handled differently to a valid move, a bad pin at an ATM will handle things differently to a valid pin, remember to use alternatives to show this.</w:t>
       </w:r>
-      <w:bookmarkStart w:id="0" w:name="_GoBack"/>
-      <w:bookmarkEnd w:id="0"/>
     </w:p>
     <w:p>
       <w:r>
@@ -155,6 +153,25 @@
       </w:r>
     </w:p>
     <w:p/>
+    <w:p>
+      <w:hyperlink r:id="rId6" w:history="1">
+        <w:r>
+          <w:rPr>
+            <w:rStyle w:val="Hyperlink"/>
+          </w:rPr>
+          <w:t>https://www.youtube.com/watch?v=XIQKt5Bs7II</w:t>
+        </w:r>
+      </w:hyperlink>
+    </w:p>
+    <w:p>
+      <w:r>
+        <w:t>sequence diagrams show interaction that emphasized the time ordering of messages</w:t>
+      </w:r>
+    </w:p>
+    <w:p>
+      <w:bookmarkStart w:id="0" w:name="_GoBack"/>
+      <w:bookmarkEnd w:id="0"/>
+    </w:p>
     <w:sectPr>
       <w:pgSz w:w="12240" w:h="15840"/>
       <w:pgMar w:top="1440" w:right="1440" w:bottom="1440" w:left="1440" w:header="720" w:footer="720" w:gutter="0"/>
@@ -409,6 +426,7 @@
     <w:lsdException w:name="HTML Sample" w:semiHidden="1" w:unhideWhenUsed="1"/>
     <w:lsdException w:name="HTML Typewriter" w:semiHidden="1" w:unhideWhenUsed="1"/>
     <w:lsdException w:name="HTML Variable" w:semiHidden="1" w:unhideWhenUsed="1"/>
+    <w:lsdException w:name="Normal Table" w:semiHidden="1" w:unhideWhenUsed="1"/>
     <w:lsdException w:name="annotation subject" w:semiHidden="1" w:unhideWhenUsed="1"/>
     <w:lsdException w:name="No List" w:semiHidden="1" w:unhideWhenUsed="1"/>
     <w:lsdException w:name="Outline List 1" w:semiHidden="1" w:unhideWhenUsed="1"/>
@@ -455,8 +473,10 @@
     <w:lsdException w:name="Table Subtle 2" w:semiHidden="1" w:unhideWhenUsed="1"/>
     <w:lsdException w:name="Table Web 1" w:semiHidden="1" w:unhideWhenUsed="1"/>
     <w:lsdException w:name="Table Web 2" w:semiHidden="1" w:unhideWhenUsed="1"/>
+    <w:lsdException w:name="Table Web 3" w:semiHidden="1" w:unhideWhenUsed="1"/>
     <w:lsdException w:name="Balloon Text" w:semiHidden="1" w:unhideWhenUsed="1"/>
     <w:lsdException w:name="Table Grid" w:uiPriority="39"/>
+    <w:lsdException w:name="Table Theme" w:semiHidden="1" w:unhideWhenUsed="1"/>
     <w:lsdException w:name="Placeholder Text" w:semiHidden="1"/>
     <w:lsdException w:name="No Spacing" w:uiPriority="1" w:qFormat="1"/>
     <w:lsdException w:name="Light Shading" w:uiPriority="60"/>

</xml_diff>